<commit_message>
first complete draft of network manuscript and supplementary info
</commit_message>
<xml_diff>
--- a/ms_willow_network_supplement_v2.docx
+++ b/ms_willow_network_supplement_v2.docx
@@ -25,27 +25,7 @@
         <w:t xml:space="preserve"> </w:t>
       </w:r>
       <w:r>
-        <w:t>Response of insect food web to genetic variation in coastal willow (</w:t>
-      </w:r>
-      <w:r>
-        <w:rPr>
-          <w:i/>
-        </w:rPr>
-        <w:t xml:space="preserve">Salix </w:t>
-      </w:r>
-      <w:proofErr w:type="spellStart"/>
-      <w:r>
-        <w:rPr>
-          <w:i/>
-        </w:rPr>
-        <w:t>hookeriana</w:t>
-      </w:r>
-      <w:proofErr w:type="spellEnd"/>
-      <w:r>
-        <w:t xml:space="preserve">). </w:t>
-      </w:r>
-      <w:r>
-        <w:t>SAMPLE SIZES AREN’T COMPLETELY MATCHING UP FOR GALL SIZE AND GENOTYPE-LEVEL PARASITISM…WHY NOT?</w:t>
+        <w:t>Genetic basis to willow-gall and gall-parasitoid interaction networks.</w:t>
       </w:r>
     </w:p>
     <w:p/>
@@ -2612,6 +2592,461 @@
       </w:r>
       <w:r>
         <w:t>P-values in bold (P &lt; 0.05), italics (P &lt; 0.10), and normal font (P &gt; 0.10) denote degree of statistical significance.</w:t>
+      </w:r>
+    </w:p>
+    <w:p/>
+    <w:p>
+      <w:r>
+        <w:rPr>
+          <w:b/>
+        </w:rPr>
+        <w:t xml:space="preserve">Table S2: </w:t>
+      </w:r>
+      <w:r>
+        <w:t>Pearson correlations (</w:t>
+      </w:r>
+      <w:r>
+        <w:rPr>
+          <w:i/>
+        </w:rPr>
+        <w:t>r</w:t>
+      </w:r>
+      <w:r>
+        <w:t>) of gall sizes and abundances that varied among willow genotypes.</w:t>
+      </w:r>
+    </w:p>
+    <w:tbl>
+      <w:tblPr>
+        <w:tblStyle w:val="TableGrid"/>
+        <w:tblW w:w="0" w:type="auto"/>
+        <w:tblLook w:val="00BF"/>
+      </w:tblPr>
+      <w:tblGrid>
+        <w:gridCol w:w="1951"/>
+        <w:gridCol w:w="992"/>
+        <w:gridCol w:w="1701"/>
+        <w:gridCol w:w="1701"/>
+        <w:gridCol w:w="1843"/>
+      </w:tblGrid>
+      <w:tr>
+        <w:tc>
+          <w:tcPr>
+            <w:tcW w:w="1951" w:type="dxa"/>
+          </w:tcPr>
+          <w:p/>
+        </w:tc>
+        <w:tc>
+          <w:tcPr>
+            <w:tcW w:w="992" w:type="dxa"/>
+          </w:tcPr>
+          <w:p>
+            <w:r>
+              <w:t>LG size</w:t>
+            </w:r>
+          </w:p>
+        </w:tc>
+        <w:tc>
+          <w:tcPr>
+            <w:tcW w:w="1701" w:type="dxa"/>
+          </w:tcPr>
+          <w:p>
+            <w:r>
+              <w:t>LG abundance</w:t>
+            </w:r>
+          </w:p>
+        </w:tc>
+        <w:tc>
+          <w:tcPr>
+            <w:tcW w:w="1701" w:type="dxa"/>
+          </w:tcPr>
+          <w:p>
+            <w:r>
+              <w:t>BG abundance</w:t>
+            </w:r>
+          </w:p>
+        </w:tc>
+        <w:tc>
+          <w:tcPr>
+            <w:tcW w:w="1843" w:type="dxa"/>
+          </w:tcPr>
+          <w:p>
+            <w:r>
+              <w:t>ASG abundance</w:t>
+            </w:r>
+          </w:p>
+        </w:tc>
+      </w:tr>
+      <w:tr>
+        <w:tc>
+          <w:tcPr>
+            <w:tcW w:w="1951" w:type="dxa"/>
+          </w:tcPr>
+          <w:p>
+            <w:r>
+              <w:t>Leaf gall size</w:t>
+            </w:r>
+          </w:p>
+        </w:tc>
+        <w:tc>
+          <w:tcPr>
+            <w:tcW w:w="992" w:type="dxa"/>
+            <w:vAlign w:val="center"/>
+          </w:tcPr>
+          <w:p>
+            <w:pPr>
+              <w:jc w:val="center"/>
+            </w:pPr>
+            <w:r>
+              <w:t>1</w:t>
+            </w:r>
+          </w:p>
+        </w:tc>
+        <w:tc>
+          <w:tcPr>
+            <w:tcW w:w="1701" w:type="dxa"/>
+            <w:vAlign w:val="center"/>
+          </w:tcPr>
+          <w:p>
+            <w:pPr>
+              <w:jc w:val="center"/>
+            </w:pPr>
+            <w:r>
+              <w:t>0.03</w:t>
+            </w:r>
+          </w:p>
+        </w:tc>
+        <w:tc>
+          <w:tcPr>
+            <w:tcW w:w="1701" w:type="dxa"/>
+            <w:vAlign w:val="center"/>
+          </w:tcPr>
+          <w:p>
+            <w:pPr>
+              <w:jc w:val="center"/>
+            </w:pPr>
+            <w:r>
+              <w:t>-0.11</w:t>
+            </w:r>
+          </w:p>
+        </w:tc>
+        <w:tc>
+          <w:tcPr>
+            <w:tcW w:w="1843" w:type="dxa"/>
+            <w:vAlign w:val="center"/>
+          </w:tcPr>
+          <w:p>
+            <w:pPr>
+              <w:jc w:val="center"/>
+            </w:pPr>
+            <w:r>
+              <w:t>-0.04</w:t>
+            </w:r>
+          </w:p>
+        </w:tc>
+      </w:tr>
+      <w:tr>
+        <w:tc>
+          <w:tcPr>
+            <w:tcW w:w="1951" w:type="dxa"/>
+          </w:tcPr>
+          <w:p>
+            <w:r>
+              <w:t xml:space="preserve">Leaf gall  </w:t>
+            </w:r>
+          </w:p>
+          <w:p>
+            <w:r>
+              <w:t xml:space="preserve">   </w:t>
+            </w:r>
+            <w:proofErr w:type="gramStart"/>
+            <w:r>
+              <w:t>abundance</w:t>
+            </w:r>
+            <w:proofErr w:type="gramEnd"/>
+          </w:p>
+        </w:tc>
+        <w:tc>
+          <w:tcPr>
+            <w:tcW w:w="992" w:type="dxa"/>
+            <w:vAlign w:val="center"/>
+          </w:tcPr>
+          <w:p>
+            <w:pPr>
+              <w:jc w:val="center"/>
+              <w:rPr>
+                <w:i/>
+              </w:rPr>
+            </w:pPr>
+            <w:r>
+              <w:rPr>
+                <w:i/>
+              </w:rPr>
+              <w:t>0.02</w:t>
+            </w:r>
+          </w:p>
+        </w:tc>
+        <w:tc>
+          <w:tcPr>
+            <w:tcW w:w="1701" w:type="dxa"/>
+            <w:vAlign w:val="center"/>
+          </w:tcPr>
+          <w:p>
+            <w:pPr>
+              <w:jc w:val="center"/>
+            </w:pPr>
+            <w:r>
+              <w:t>1</w:t>
+            </w:r>
+          </w:p>
+        </w:tc>
+        <w:tc>
+          <w:tcPr>
+            <w:tcW w:w="1701" w:type="dxa"/>
+            <w:vAlign w:val="center"/>
+          </w:tcPr>
+          <w:p>
+            <w:pPr>
+              <w:jc w:val="center"/>
+              <w:rPr>
+                <w:b/>
+              </w:rPr>
+            </w:pPr>
+            <w:r>
+              <w:rPr>
+                <w:b/>
+              </w:rPr>
+              <w:t>0.19</w:t>
+            </w:r>
+          </w:p>
+        </w:tc>
+        <w:tc>
+          <w:tcPr>
+            <w:tcW w:w="1843" w:type="dxa"/>
+            <w:vAlign w:val="center"/>
+          </w:tcPr>
+          <w:p>
+            <w:pPr>
+              <w:jc w:val="center"/>
+            </w:pPr>
+            <w:r>
+              <w:t>0.03</w:t>
+            </w:r>
+          </w:p>
+        </w:tc>
+      </w:tr>
+      <w:tr>
+        <w:tc>
+          <w:tcPr>
+            <w:tcW w:w="1951" w:type="dxa"/>
+          </w:tcPr>
+          <w:p>
+            <w:r>
+              <w:t xml:space="preserve">Bud gall </w:t>
+            </w:r>
+          </w:p>
+          <w:p>
+            <w:r>
+              <w:t xml:space="preserve">   </w:t>
+            </w:r>
+            <w:proofErr w:type="gramStart"/>
+            <w:r>
+              <w:t>abundance</w:t>
+            </w:r>
+            <w:proofErr w:type="gramEnd"/>
+          </w:p>
+        </w:tc>
+        <w:tc>
+          <w:tcPr>
+            <w:tcW w:w="992" w:type="dxa"/>
+            <w:vAlign w:val="center"/>
+          </w:tcPr>
+          <w:p>
+            <w:pPr>
+              <w:jc w:val="center"/>
+              <w:rPr>
+                <w:i/>
+              </w:rPr>
+            </w:pPr>
+            <w:r>
+              <w:rPr>
+                <w:i/>
+              </w:rPr>
+              <w:t>0.08</w:t>
+            </w:r>
+          </w:p>
+        </w:tc>
+        <w:tc>
+          <w:tcPr>
+            <w:tcW w:w="1701" w:type="dxa"/>
+            <w:vAlign w:val="center"/>
+          </w:tcPr>
+          <w:p>
+            <w:pPr>
+              <w:jc w:val="center"/>
+              <w:rPr>
+                <w:b/>
+                <w:i/>
+              </w:rPr>
+            </w:pPr>
+            <w:r>
+              <w:rPr>
+                <w:b/>
+                <w:i/>
+              </w:rPr>
+              <w:t>0.44</w:t>
+            </w:r>
+          </w:p>
+        </w:tc>
+        <w:tc>
+          <w:tcPr>
+            <w:tcW w:w="1701" w:type="dxa"/>
+            <w:vAlign w:val="center"/>
+          </w:tcPr>
+          <w:p>
+            <w:pPr>
+              <w:jc w:val="center"/>
+            </w:pPr>
+            <w:r>
+              <w:t>1</w:t>
+            </w:r>
+          </w:p>
+        </w:tc>
+        <w:tc>
+          <w:tcPr>
+            <w:tcW w:w="1843" w:type="dxa"/>
+            <w:vAlign w:val="center"/>
+          </w:tcPr>
+          <w:p>
+            <w:pPr>
+              <w:jc w:val="center"/>
+            </w:pPr>
+            <w:r>
+              <w:t>0.13</w:t>
+            </w:r>
+          </w:p>
+        </w:tc>
+      </w:tr>
+      <w:tr>
+        <w:tc>
+          <w:tcPr>
+            <w:tcW w:w="1951" w:type="dxa"/>
+          </w:tcPr>
+          <w:p>
+            <w:r>
+              <w:t>Apical-Stem gall</w:t>
+            </w:r>
+          </w:p>
+          <w:p>
+            <w:r>
+              <w:t xml:space="preserve">   </w:t>
+            </w:r>
+            <w:proofErr w:type="gramStart"/>
+            <w:r>
+              <w:t>abundance</w:t>
+            </w:r>
+            <w:proofErr w:type="gramEnd"/>
+          </w:p>
+        </w:tc>
+        <w:tc>
+          <w:tcPr>
+            <w:tcW w:w="992" w:type="dxa"/>
+            <w:vAlign w:val="center"/>
+          </w:tcPr>
+          <w:p>
+            <w:pPr>
+              <w:jc w:val="center"/>
+              <w:rPr>
+                <w:i/>
+              </w:rPr>
+            </w:pPr>
+            <w:r>
+              <w:rPr>
+                <w:i/>
+              </w:rPr>
+              <w:t>0.02</w:t>
+            </w:r>
+          </w:p>
+        </w:tc>
+        <w:tc>
+          <w:tcPr>
+            <w:tcW w:w="1701" w:type="dxa"/>
+            <w:vAlign w:val="center"/>
+          </w:tcPr>
+          <w:p>
+            <w:pPr>
+              <w:jc w:val="center"/>
+              <w:rPr>
+                <w:i/>
+              </w:rPr>
+            </w:pPr>
+            <w:r>
+              <w:rPr>
+                <w:i/>
+              </w:rPr>
+              <w:t>0.31</w:t>
+            </w:r>
+          </w:p>
+        </w:tc>
+        <w:tc>
+          <w:tcPr>
+            <w:tcW w:w="1701" w:type="dxa"/>
+            <w:vAlign w:val="center"/>
+          </w:tcPr>
+          <w:p>
+            <w:pPr>
+              <w:jc w:val="center"/>
+              <w:rPr>
+                <w:i/>
+              </w:rPr>
+            </w:pPr>
+            <w:r>
+              <w:rPr>
+                <w:i/>
+              </w:rPr>
+              <w:t>0.30</w:t>
+            </w:r>
+          </w:p>
+        </w:tc>
+        <w:tc>
+          <w:tcPr>
+            <w:tcW w:w="1843" w:type="dxa"/>
+            <w:vAlign w:val="center"/>
+          </w:tcPr>
+          <w:p>
+            <w:pPr>
+              <w:jc w:val="center"/>
+            </w:pPr>
+            <w:r>
+              <w:t>1</w:t>
+            </w:r>
+          </w:p>
+        </w:tc>
+      </w:tr>
+    </w:tbl>
+    <w:p>
+      <w:r>
+        <w:t>Notes: Italicized values below the diagonal repres</w:t>
+      </w:r>
+      <w:r>
+        <w:t>ent genetic correlations (n = 24 between leaf gall size and gall abundances, n = 26 between gall abundances</w:t>
+      </w:r>
+      <w:r>
+        <w:t xml:space="preserve">), while values above the diagonal represent </w:t>
+      </w:r>
+      <w:r>
+        <w:t>phenotypic correlations (n = 81 between leaf gall size and gall abundances, n = 145 between gall abundances</w:t>
+      </w:r>
+      <w:r>
+        <w:t>). Statistically significant correlations (</w:t>
+      </w:r>
+      <w:r>
+        <w:rPr>
+          <w:i/>
+        </w:rPr>
+        <w:t>P</w:t>
+      </w:r>
+      <w:r>
+        <w:t xml:space="preserve"> &lt; 0.05) are indicated in boldface type.</w:t>
       </w:r>
     </w:p>
     <w:p/>

</xml_diff>